<commit_message>
aggiunta e raffinamento file Relazione
</commit_message>
<xml_diff>
--- a/report/Relazione.docx
+++ b/report/Relazione.docx
@@ -1,6 +1,6 @@
 
 <file path=word/document.xml><?xml version="1.0" encoding="utf-8"?>
-<w:document xmlns:wpc="http://schemas.microsoft.com/office/word/2010/wordprocessingCanvas" xmlns:cx="http://schemas.microsoft.com/office/drawing/2014/chartex" xmlns:cx1="http://schemas.microsoft.com/office/drawing/2015/9/8/chartex" xmlns:cx2="http://schemas.microsoft.com/office/drawing/2015/10/21/chartex" xmlns:cx3="http://schemas.microsoft.com/office/drawing/2016/5/9/chartex" xmlns:cx4="http://schemas.microsoft.com/office/drawing/2016/5/10/chartex" xmlns:cx5="http://schemas.microsoft.com/office/drawing/2016/5/11/chartex" xmlns:cx6="http://schemas.microsoft.com/office/drawing/2016/5/12/chartex" xmlns:cx7="http://schemas.microsoft.com/office/drawing/2016/5/13/chartex" xmlns:cx8="http://schemas.microsoft.com/office/drawing/2016/5/14/chartex" xmlns:mc="http://schemas.openxmlformats.org/markup-compatibility/2006" xmlns:aink="http://schemas.microsoft.com/office/drawing/2016/ink" xmlns:am3d="http://schemas.microsoft.com/office/drawing/2017/model3d" xmlns:o="urn:schemas-microsoft-com:office:office" xmlns:r="http://schemas.openxmlformats.org/officeDocument/2006/relationships" xmlns:m="http://schemas.openxmlformats.org/officeDocument/2006/math" xmlns:v="urn:schemas-microsoft-com:vml" xmlns:wp14="http://schemas.microsoft.com/office/word/2010/wordprocessingDrawing" xmlns:wp="http://schemas.openxmlformats.org/drawingml/2006/wordprocessingDrawing" xmlns:w10="urn:schemas-microsoft-com:office:word" xmlns:w="http://schemas.openxmlformats.org/wordprocessingml/2006/main" xmlns:w14="http://schemas.microsoft.com/office/word/2010/wordml" xmlns:w15="http://schemas.microsoft.com/office/word/2012/wordml" xmlns:w16cex="http://schemas.microsoft.com/office/word/2018/wordml/cex" xmlns:w16cid="http://schemas.microsoft.com/office/word/2016/wordml/cid" xmlns:w16="http://schemas.microsoft.com/office/word/2018/wordml" xmlns:w16sdtdh="http://schemas.microsoft.com/office/word/2020/wordml/sdtdatahash" xmlns:w16se="http://schemas.microsoft.com/office/word/2015/wordml/symex" xmlns:wpg="http://schemas.microsoft.com/office/word/2010/wordprocessingGroup" xmlns:wpi="http://schemas.microsoft.com/office/word/2010/wordprocessingInk" xmlns:wne="http://schemas.microsoft.com/office/word/2006/wordml" xmlns:wps="http://schemas.microsoft.com/office/word/2010/wordprocessingShape" mc:Ignorable="w14 w15 w16se w16cid w16 w16cex w16sdtdh wp14">
+<w:document xmlns:wpc="http://schemas.microsoft.com/office/word/2010/wordprocessingCanvas" xmlns:cx="http://schemas.microsoft.com/office/drawing/2014/chartex" xmlns:cx1="http://schemas.microsoft.com/office/drawing/2015/9/8/chartex" xmlns:mc="http://schemas.openxmlformats.org/markup-compatibility/2006" xmlns:o="urn:schemas-microsoft-com:office:office" xmlns:r="http://schemas.openxmlformats.org/officeDocument/2006/relationships" xmlns:m="http://schemas.openxmlformats.org/officeDocument/2006/math" xmlns:v="urn:schemas-microsoft-com:vml" xmlns:wp14="http://schemas.microsoft.com/office/word/2010/wordprocessingDrawing" xmlns:wp="http://schemas.openxmlformats.org/drawingml/2006/wordprocessingDrawing" xmlns:w10="urn:schemas-microsoft-com:office:word" xmlns:w="http://schemas.openxmlformats.org/wordprocessingml/2006/main" xmlns:w14="http://schemas.microsoft.com/office/word/2010/wordml" xmlns:w15="http://schemas.microsoft.com/office/word/2012/wordml" xmlns:w16se="http://schemas.microsoft.com/office/word/2015/wordml/symex" xmlns:wpg="http://schemas.microsoft.com/office/word/2010/wordprocessingGroup" xmlns:wpi="http://schemas.microsoft.com/office/word/2010/wordprocessingInk" xmlns:wne="http://schemas.microsoft.com/office/word/2006/wordml" xmlns:wps="http://schemas.microsoft.com/office/word/2010/wordprocessingShape" mc:Ignorable="w14 w15 w16se wp14">
   <w:body>
     <w:bookmarkStart w:id="0" w:name="_Toc76035215" w:displacedByCustomXml="next"/>
     <w:sdt>
@@ -124,21 +124,7 @@
                 <w:rStyle w:val="Collegamentoipertestuale"/>
                 <w:noProof/>
               </w:rPr>
-              <w:t>Deviazioni rispetto a q</w:t>
-            </w:r>
-            <w:r>
-              <w:rPr>
-                <w:rStyle w:val="Collegamentoipertestuale"/>
-                <w:noProof/>
-              </w:rPr>
-              <w:t>u</w:t>
-            </w:r>
-            <w:r>
-              <w:rPr>
-                <w:rStyle w:val="Collegamentoipertestuale"/>
-                <w:noProof/>
-              </w:rPr>
-              <w:t>anto specificato nella scheda dell’app</w:t>
+              <w:t>Deviazioni rispetto a quanto specificato nella scheda dell’app</w:t>
             </w:r>
             <w:r>
               <w:rPr>
@@ -793,6 +779,12 @@
       </w:r>
       <w:bookmarkEnd w:id="2"/>
     </w:p>
+    <w:p/>
+    <w:p>
+      <w:r>
+        <w:t>Da Fare</w:t>
+      </w:r>
+    </w:p>
     <w:p>
       <w:pPr>
         <w:pStyle w:val="Titolo1"/>
@@ -822,7 +814,27 @@
         <w:t>Login</w:t>
       </w:r>
       <w:r>
-        <w:t>: gli utenti possono eseguire l’accesso all’applicazione inserendo e-mail e password;</w:t>
+        <w:t>:</w:t>
+      </w:r>
+      <w:r>
+        <w:t xml:space="preserve"> Avviando l’applicazione ci imbattiamo nella schermata iniziale (E-Tutoring Login) dove</w:t>
+      </w:r>
+      <w:r>
+        <w:t xml:space="preserve"> gli utenti possono eseguire l’accesso all’applicazione inserendo e-mail e password</w:t>
+      </w:r>
+      <w:r>
+        <w:t>, oppure se utilizzano l’</w:t>
+      </w:r>
+      <w:proofErr w:type="spellStart"/>
+      <w:r>
+        <w:t>app</w:t>
+      </w:r>
+      <w:proofErr w:type="spellEnd"/>
+      <w:r>
+        <w:t xml:space="preserve"> per la prima volta, hanno la possibilità di iscriversi</w:t>
+      </w:r>
+      <w:r>
+        <w:t>;</w:t>
       </w:r>
     </w:p>
     <w:p>
@@ -832,6 +844,7 @@
       <w:r>
         <w:rPr>
           <w:noProof/>
+          <w:lang w:eastAsia="it-IT"/>
         </w:rPr>
         <w:drawing>
           <wp:inline distT="0" distB="0" distL="0" distR="0" wp14:anchorId="0B31DC65" wp14:editId="609AA969">
@@ -887,7 +900,13 @@
         </w:numPr>
       </w:pPr>
       <w:r>
-        <w:t>FRONT-END:</w:t>
+        <w:rPr>
+          <w:u w:val="single"/>
+        </w:rPr>
+        <w:t>FRONT-END</w:t>
+      </w:r>
+      <w:r>
+        <w:t>:</w:t>
       </w:r>
     </w:p>
     <w:p>
@@ -923,18 +942,16 @@
         </w:numPr>
       </w:pPr>
       <w:r>
-        <w:t xml:space="preserve">BACK-END: </w:t>
-      </w:r>
-      <w:r>
-        <w:t xml:space="preserve">verifica che </w:t>
-      </w:r>
-      <w:proofErr w:type="gramStart"/>
-      <w:r>
-        <w:t>l’email</w:t>
-      </w:r>
-      <w:proofErr w:type="gramEnd"/>
-      <w:r>
-        <w:t xml:space="preserve"> e la password inserite dall’utente corrispondano a quelle inserite nel DB (</w:t>
+        <w:rPr>
+          <w:u w:val="single"/>
+        </w:rPr>
+        <w:t>BACK-END</w:t>
+      </w:r>
+      <w:r>
+        <w:t xml:space="preserve">: </w:t>
+      </w:r>
+      <w:r>
+        <w:t>verifica che l’email e la password inserite dall’utente corrispondano a quelle inserite nel DB (</w:t>
       </w:r>
       <w:r>
         <w:t xml:space="preserve">chiamando il WS </w:t>
@@ -983,7 +1000,9 @@
             <w:r>
               <w:rPr>
                 <w:noProof/>
-              </w:rPr>
+                <w:lang w:eastAsia="it-IT"/>
+              </w:rPr>
+              <w:lastRenderedPageBreak/>
               <w:drawing>
                 <wp:inline distT="0" distB="0" distL="0" distR="0" wp14:anchorId="52B648BB" wp14:editId="29C0FAB3">
                   <wp:extent cx="2474912" cy="3636818"/>
@@ -1035,6 +1054,7 @@
             <w:r>
               <w:rPr>
                 <w:noProof/>
+                <w:lang w:eastAsia="it-IT"/>
               </w:rPr>
               <w:drawing>
                 <wp:inline distT="0" distB="0" distL="0" distR="0" wp14:anchorId="442DEB35" wp14:editId="16DF4674">
@@ -1089,11 +1109,22 @@
           <w:b/>
           <w:bCs/>
         </w:rPr>
-        <w:lastRenderedPageBreak/>
         <w:t>Registrazione di un nuovo utente</w:t>
       </w:r>
       <w:r>
-        <w:t>: un utente GUEST può registrarsi come studente o tutor all’applicazione compilando i campi relativi all’email, alla password, al ruolo, ecc. (vedi figura sotto);</w:t>
+        <w:t xml:space="preserve">: un utente GUEST può registrarsi come studente o tutor all’applicazione compilando i campi relativi all’email, alla password, </w:t>
+      </w:r>
+      <w:r>
+        <w:t>e selezionando il ruolo,</w:t>
+      </w:r>
+      <w:r>
+        <w:t xml:space="preserve"> il </w:t>
+      </w:r>
+      <w:r>
+        <w:t>grado del corso e il curriculum</w:t>
+      </w:r>
+      <w:r>
+        <w:t>;</w:t>
       </w:r>
     </w:p>
     <w:p>
@@ -1103,6 +1134,7 @@
       <w:r>
         <w:rPr>
           <w:noProof/>
+          <w:lang w:eastAsia="it-IT"/>
         </w:rPr>
         <w:drawing>
           <wp:inline distT="0" distB="0" distL="0" distR="0" wp14:anchorId="15136097" wp14:editId="628BB2C1">
@@ -1203,7 +1235,24 @@
       </w:r>
       <w:proofErr w:type="spellEnd"/>
       <w:r>
-        <w:t xml:space="preserve"> password devono fare match;</w:t>
+        <w:t xml:space="preserve"> password devo</w:t>
+      </w:r>
+      <w:r>
+        <w:t>no</w:t>
+      </w:r>
+      <w:r>
+        <w:t xml:space="preserve"> </w:t>
+      </w:r>
+      <w:proofErr w:type="spellStart"/>
+      <w:r>
+        <w:t>match</w:t>
+      </w:r>
+      <w:r>
+        <w:t>are</w:t>
+      </w:r>
+      <w:proofErr w:type="spellEnd"/>
+      <w:r>
+        <w:t>;</w:t>
       </w:r>
     </w:p>
     <w:p>
@@ -1213,7 +1262,9 @@
       <w:r>
         <w:rPr>
           <w:noProof/>
-        </w:rPr>
+          <w:lang w:eastAsia="it-IT"/>
+        </w:rPr>
+        <w:lastRenderedPageBreak/>
         <w:drawing>
           <wp:inline distT="0" distB="0" distL="0" distR="0" wp14:anchorId="599B184E" wp14:editId="51E55744">
             <wp:extent cx="2592296" cy="2985654"/>
@@ -1271,31 +1322,7 @@
         <w:pStyle w:val="Paragrafoelenco"/>
       </w:pPr>
     </w:p>
-    <w:p>
-      <w:pPr>
-        <w:pStyle w:val="Paragrafoelenco"/>
-      </w:pPr>
-    </w:p>
-    <w:p>
-      <w:pPr>
-        <w:pStyle w:val="Paragrafoelenco"/>
-      </w:pPr>
-    </w:p>
-    <w:p>
-      <w:pPr>
-        <w:pStyle w:val="Paragrafoelenco"/>
-      </w:pPr>
-    </w:p>
-    <w:p>
-      <w:pPr>
-        <w:pStyle w:val="Paragrafoelenco"/>
-      </w:pPr>
-    </w:p>
-    <w:p>
-      <w:pPr>
-        <w:pStyle w:val="Paragrafoelenco"/>
-      </w:pPr>
-    </w:p>
+    <w:p/>
     <w:p>
       <w:pPr>
         <w:pStyle w:val="Paragrafoelenco"/>
@@ -1318,7 +1345,6 @@
           <w:b/>
           <w:bCs/>
         </w:rPr>
-        <w:lastRenderedPageBreak/>
         <w:t>P</w:t>
       </w:r>
       <w:r>
@@ -1332,10 +1358,40 @@
     <w:p>
       <w:pPr>
         <w:pStyle w:val="Paragrafoelenco"/>
+        <w:rPr>
+          <w:bCs/>
+        </w:rPr>
+      </w:pPr>
+      <w:r>
+        <w:rPr>
+          <w:bCs/>
+        </w:rPr>
+        <w:t>Nella Schermata seguente vengono descritte all’utente le m</w:t>
+      </w:r>
+      <w:r>
+        <w:rPr>
+          <w:bCs/>
+        </w:rPr>
+        <w:t>odalità di trattamento dei dati, come ad esempio le misure di sicurezza utilizzate per impedire la divulgazione di dati personali e a chi è possibile dare l’accesso ad essi. Inoltre informa l’utente sul periodo di conservazione dei dati personali.</w:t>
+      </w:r>
+    </w:p>
+    <w:p>
+      <w:pPr>
+        <w:pStyle w:val="Paragrafoelenco"/>
+        <w:rPr>
+          <w:b/>
+          <w:bCs/>
+        </w:rPr>
+      </w:pPr>
+    </w:p>
+    <w:p>
+      <w:pPr>
+        <w:pStyle w:val="Paragrafoelenco"/>
       </w:pPr>
       <w:r>
         <w:rPr>
           <w:noProof/>
+          <w:lang w:eastAsia="it-IT"/>
         </w:rPr>
         <w:drawing>
           <wp:inline distT="0" distB="0" distL="0" distR="0" wp14:anchorId="61298F1E" wp14:editId="23DAE92F">
@@ -1396,8 +1452,223 @@
           <w:b/>
           <w:bCs/>
         </w:rPr>
+        <w:lastRenderedPageBreak/>
         <w:t>Home differente per profilo studente e tutor</w:t>
       </w:r>
+    </w:p>
+    <w:p>
+      <w:pPr>
+        <w:pStyle w:val="Paragrafoelenco"/>
+        <w:rPr>
+          <w:bCs/>
+        </w:rPr>
+      </w:pPr>
+      <w:r>
+        <w:rPr>
+          <w:bCs/>
+        </w:rPr>
+        <w:t xml:space="preserve">Nelle due schermate seguenti vengono mostrate le differenze tra il profilo studente (a destra) ed il profilo tutor (a sinistra). Da notare che la schermata viene “scomposta” in due sezioni separate: la prima riguarda i dati personali dell’utente ed è identica sia per lo studente che per il tutor; la seconda parte identifica i dati dello studente o del tutor e vediamo che differiscono: per il tutor viene indicato il ruolo, mentre per lo studente oltre che al ruolo vengono indicate anche altre informazioni come ad esempio </w:t>
+      </w:r>
+      <w:r>
+        <w:rPr>
+          <w:bCs/>
+        </w:rPr>
+        <w:t>il numero di matricola, ecc.</w:t>
+      </w:r>
+    </w:p>
+    <w:p>
+      <w:pPr>
+        <w:pStyle w:val="Paragrafoelenco"/>
+        <w:rPr>
+          <w:b/>
+          <w:bCs/>
+        </w:rPr>
+      </w:pPr>
+      <w:r>
+        <w:rPr>
+          <w:b/>
+          <w:bCs/>
+        </w:rPr>
+        <w:pict w14:anchorId="4C889CAA">
+          <v:shapetype id="_x0000_t75" coordsize="21600,21600" o:spt="75" o:preferrelative="t" path="m@4@5l@4@11@9@11@9@5xe" filled="f" stroked="f">
+            <v:stroke joinstyle="miter"/>
+            <v:formulas>
+              <v:f eqn="if lineDrawn pixelLineWidth 0"/>
+              <v:f eqn="sum @0 1 0"/>
+              <v:f eqn="sum 0 0 @1"/>
+              <v:f eqn="prod @2 1 2"/>
+              <v:f eqn="prod @3 21600 pixelWidth"/>
+              <v:f eqn="prod @3 21600 pixelHeight"/>
+              <v:f eqn="sum @0 0 1"/>
+              <v:f eqn="prod @6 1 2"/>
+              <v:f eqn="prod @7 21600 pixelWidth"/>
+              <v:f eqn="sum @8 21600 0"/>
+              <v:f eqn="prod @7 21600 pixelHeight"/>
+              <v:f eqn="sum @10 21600 0"/>
+            </v:formulas>
+            <v:path o:extrusionok="f" gradientshapeok="t" o:connecttype="rect"/>
+            <o:lock v:ext="edit" aspectratio="t"/>
+          </v:shapetype>
+          <v:shape id="_x0000_i1025" type="#_x0000_t75" style="width:220.5pt;height:363pt">
+            <v:imagedata r:id="rId13" o:title="Screenshot (13)"/>
+          </v:shape>
+        </w:pict>
+      </w:r>
+      <w:r>
+        <w:rPr>
+          <w:b/>
+          <w:bCs/>
+        </w:rPr>
+        <w:pict w14:anchorId="6DC4D378">
+          <v:shape id="_x0000_i1026" type="#_x0000_t75" style="width:219.75pt;height:365.25pt">
+            <v:imagedata r:id="rId14" o:title="Screenshot (14)"/>
+          </v:shape>
+        </w:pict>
+      </w:r>
+    </w:p>
+    <w:p>
+      <w:pPr>
+        <w:pStyle w:val="Paragrafoelenco"/>
+        <w:rPr>
+          <w:b/>
+          <w:bCs/>
+        </w:rPr>
+      </w:pPr>
+    </w:p>
+    <w:p>
+      <w:pPr>
+        <w:pStyle w:val="Paragrafoelenco"/>
+        <w:rPr>
+          <w:b/>
+          <w:bCs/>
+        </w:rPr>
+      </w:pPr>
+    </w:p>
+    <w:p>
+      <w:pPr>
+        <w:pStyle w:val="Paragrafoelenco"/>
+        <w:rPr>
+          <w:b/>
+          <w:bCs/>
+        </w:rPr>
+      </w:pPr>
+    </w:p>
+    <w:p>
+      <w:pPr>
+        <w:pStyle w:val="Paragrafoelenco"/>
+        <w:rPr>
+          <w:b/>
+          <w:bCs/>
+        </w:rPr>
+      </w:pPr>
+    </w:p>
+    <w:p>
+      <w:pPr>
+        <w:pStyle w:val="Paragrafoelenco"/>
+        <w:rPr>
+          <w:b/>
+          <w:bCs/>
+        </w:rPr>
+      </w:pPr>
+    </w:p>
+    <w:p>
+      <w:pPr>
+        <w:pStyle w:val="Paragrafoelenco"/>
+        <w:rPr>
+          <w:b/>
+          <w:bCs/>
+        </w:rPr>
+      </w:pPr>
+    </w:p>
+    <w:p>
+      <w:pPr>
+        <w:pStyle w:val="Paragrafoelenco"/>
+        <w:rPr>
+          <w:b/>
+          <w:bCs/>
+        </w:rPr>
+      </w:pPr>
+    </w:p>
+    <w:p>
+      <w:pPr>
+        <w:pStyle w:val="Paragrafoelenco"/>
+        <w:rPr>
+          <w:b/>
+          <w:bCs/>
+        </w:rPr>
+      </w:pPr>
+    </w:p>
+    <w:p>
+      <w:pPr>
+        <w:pStyle w:val="Paragrafoelenco"/>
+        <w:rPr>
+          <w:b/>
+          <w:bCs/>
+        </w:rPr>
+      </w:pPr>
+    </w:p>
+    <w:p>
+      <w:pPr>
+        <w:pStyle w:val="Paragrafoelenco"/>
+        <w:rPr>
+          <w:b/>
+          <w:bCs/>
+        </w:rPr>
+      </w:pPr>
+    </w:p>
+    <w:p>
+      <w:pPr>
+        <w:pStyle w:val="Paragrafoelenco"/>
+        <w:rPr>
+          <w:b/>
+          <w:bCs/>
+        </w:rPr>
+      </w:pPr>
+    </w:p>
+    <w:p>
+      <w:pPr>
+        <w:pStyle w:val="Paragrafoelenco"/>
+        <w:rPr>
+          <w:b/>
+          <w:bCs/>
+        </w:rPr>
+      </w:pPr>
+    </w:p>
+    <w:p>
+      <w:pPr>
+        <w:pStyle w:val="Paragrafoelenco"/>
+        <w:rPr>
+          <w:b/>
+          <w:bCs/>
+        </w:rPr>
+      </w:pPr>
+    </w:p>
+    <w:p>
+      <w:pPr>
+        <w:pStyle w:val="Paragrafoelenco"/>
+        <w:rPr>
+          <w:b/>
+          <w:bCs/>
+        </w:rPr>
+      </w:pPr>
+    </w:p>
+    <w:p>
+      <w:pPr>
+        <w:pStyle w:val="Paragrafoelenco"/>
+        <w:rPr>
+          <w:b/>
+          <w:bCs/>
+        </w:rPr>
+      </w:pPr>
+    </w:p>
+    <w:p>
+      <w:pPr>
+        <w:pStyle w:val="Paragrafoelenco"/>
+        <w:rPr>
+          <w:b/>
+          <w:bCs/>
+        </w:rPr>
+      </w:pPr>
     </w:p>
     <w:p>
       <w:pPr>
@@ -1411,6 +1682,903 @@
           <w:ilvl w:val="0"/>
           <w:numId w:val="2"/>
         </w:numPr>
+        <w:rPr>
+          <w:b/>
+        </w:rPr>
+      </w:pPr>
+      <w:r>
+        <w:rPr>
+          <w:b/>
+        </w:rPr>
+        <w:lastRenderedPageBreak/>
+        <w:t>Notifiche</w:t>
+      </w:r>
+    </w:p>
+    <w:p>
+      <w:pPr>
+        <w:pStyle w:val="Paragrafoelenco"/>
+      </w:pPr>
+      <w:r>
+        <w:t>Nella schermata delle notifiche possiamo notare le due differenze tra quelle relative al tutor (a sinistra) e quelle relative allo studente (a destra). Nella prima possiamo notare che le prenotazioni avvengono solamente ai corsi in cui io sono abilitato a dare ripetizioni; inoltre le prenotazioni avvengono da più studenti per ogni corso in orari differenti messi a disposizione dal tutor.</w:t>
+      </w:r>
+    </w:p>
+    <w:p>
+      <w:pPr>
+        <w:pStyle w:val="Paragrafoelenco"/>
+      </w:pPr>
+      <w:r>
+        <w:t xml:space="preserve">Nella schermata relativa allo studente avviene l’opposto, ossia è possibile </w:t>
+      </w:r>
+      <w:r>
+        <w:t xml:space="preserve">iscriversi a corsi relativi a </w:t>
+      </w:r>
+      <w:proofErr w:type="spellStart"/>
+      <w:r>
+        <w:t>turor</w:t>
+      </w:r>
+      <w:proofErr w:type="spellEnd"/>
+      <w:r>
+        <w:t xml:space="preserve"> diversi a seconda dell’orario messo a disposizione dal singolo tutor.</w:t>
+      </w:r>
+    </w:p>
+    <w:p>
+      <w:pPr>
+        <w:pStyle w:val="Paragrafoelenco"/>
+      </w:pPr>
+      <w:r>
+        <w:t>Ugualmente sia per il tutor che per lo studente arriva la notifica sia globale</w:t>
+      </w:r>
+      <w:r>
+        <w:t xml:space="preserve"> (nell’immagine sottostante)</w:t>
+      </w:r>
+      <w:r>
+        <w:t xml:space="preserve"> che locale e il nuovo corso notificato viene evidenziato come in figura </w:t>
+      </w:r>
+      <w:r>
+        <w:t>e il contatore della lista delle</w:t>
+      </w:r>
+      <w:r>
+        <w:t xml:space="preserve"> notifiche viene incrementato di uno e visualizzato a schermo sulla campanellina delle notif</w:t>
+      </w:r>
+      <w:r>
+        <w:t>i</w:t>
+      </w:r>
+      <w:r>
+        <w:t>che.</w:t>
+      </w:r>
+      <w:r>
+        <w:t xml:space="preserve"> </w:t>
+      </w:r>
+    </w:p>
+    <w:p>
+      <w:pPr>
+        <w:pStyle w:val="Paragrafoelenco"/>
+      </w:pPr>
+      <w:r>
+        <w:rPr>
+          <w:noProof/>
+          <w:lang w:eastAsia="it-IT"/>
+        </w:rPr>
+        <w:drawing>
+          <wp:inline distT="0" distB="0" distL="0" distR="0" wp14:anchorId="2B7EDFA8" wp14:editId="741AF2A9">
+            <wp:extent cx="1838325" cy="3026311"/>
+            <wp:effectExtent l="0" t="0" r="0" b="3175"/>
+            <wp:docPr id="7" name="Immagine 7"/>
+            <wp:cNvGraphicFramePr>
+              <a:graphicFrameLocks xmlns:a="http://schemas.openxmlformats.org/drawingml/2006/main" noChangeAspect="1"/>
+            </wp:cNvGraphicFramePr>
+            <a:graphic xmlns:a="http://schemas.openxmlformats.org/drawingml/2006/main">
+              <a:graphicData uri="http://schemas.openxmlformats.org/drawingml/2006/picture">
+                <pic:pic xmlns:pic="http://schemas.openxmlformats.org/drawingml/2006/picture">
+                  <pic:nvPicPr>
+                    <pic:cNvPr id="0" name="Picture 2"/>
+                    <pic:cNvPicPr>
+                      <a:picLocks noChangeAspect="1" noChangeArrowheads="1"/>
+                    </pic:cNvPicPr>
+                  </pic:nvPicPr>
+                  <pic:blipFill>
+                    <a:blip r:embed="rId15">
+                      <a:extLst>
+                        <a:ext uri="{28A0092B-C50C-407E-A947-70E740481C1C}">
+                          <a14:useLocalDpi xmlns:a14="http://schemas.microsoft.com/office/drawing/2010/main" val="0"/>
+                        </a:ext>
+                      </a:extLst>
+                    </a:blip>
+                    <a:srcRect/>
+                    <a:stretch>
+                      <a:fillRect/>
+                    </a:stretch>
+                  </pic:blipFill>
+                  <pic:spPr bwMode="auto">
+                    <a:xfrm>
+                      <a:off x="0" y="0"/>
+                      <a:ext cx="1904937" cy="3135970"/>
+                    </a:xfrm>
+                    <a:prstGeom prst="rect">
+                      <a:avLst/>
+                    </a:prstGeom>
+                    <a:noFill/>
+                  </pic:spPr>
+                </pic:pic>
+              </a:graphicData>
+            </a:graphic>
+          </wp:inline>
+        </w:drawing>
+      </w:r>
+      <w:r>
+        <w:rPr>
+          <w:b/>
+          <w:bCs/>
+          <w:noProof/>
+          <w:lang w:eastAsia="it-IT"/>
+        </w:rPr>
+        <w:drawing>
+          <wp:inline distT="0" distB="0" distL="0" distR="0" wp14:anchorId="4835C54D" wp14:editId="3AD41CE0">
+            <wp:extent cx="1846458" cy="3028950"/>
+            <wp:effectExtent l="0" t="0" r="1905" b="0"/>
+            <wp:docPr id="8" name="Immagine 8" descr="C:\Users\Borla\AppData\Local\Microsoft\Windows\INetCache\Content.Word\Screenshot (15).png"/>
+            <wp:cNvGraphicFramePr>
+              <a:graphicFrameLocks xmlns:a="http://schemas.openxmlformats.org/drawingml/2006/main" noChangeAspect="1"/>
+            </wp:cNvGraphicFramePr>
+            <a:graphic xmlns:a="http://schemas.openxmlformats.org/drawingml/2006/main">
+              <a:graphicData uri="http://schemas.openxmlformats.org/drawingml/2006/picture">
+                <pic:pic xmlns:pic="http://schemas.openxmlformats.org/drawingml/2006/picture">
+                  <pic:nvPicPr>
+                    <pic:cNvPr id="0" name="Picture 8" descr="C:\Users\Borla\AppData\Local\Microsoft\Windows\INetCache\Content.Word\Screenshot (15).png"/>
+                    <pic:cNvPicPr>
+                      <a:picLocks noChangeAspect="1" noChangeArrowheads="1"/>
+                    </pic:cNvPicPr>
+                  </pic:nvPicPr>
+                  <pic:blipFill>
+                    <a:blip r:embed="rId16">
+                      <a:extLst>
+                        <a:ext uri="{28A0092B-C50C-407E-A947-70E740481C1C}">
+                          <a14:useLocalDpi xmlns:a14="http://schemas.microsoft.com/office/drawing/2010/main" val="0"/>
+                        </a:ext>
+                      </a:extLst>
+                    </a:blip>
+                    <a:srcRect/>
+                    <a:stretch>
+                      <a:fillRect/>
+                    </a:stretch>
+                  </pic:blipFill>
+                  <pic:spPr bwMode="auto">
+                    <a:xfrm>
+                      <a:off x="0" y="0"/>
+                      <a:ext cx="1888590" cy="3098063"/>
+                    </a:xfrm>
+                    <a:prstGeom prst="rect">
+                      <a:avLst/>
+                    </a:prstGeom>
+                    <a:noFill/>
+                    <a:ln>
+                      <a:noFill/>
+                    </a:ln>
+                  </pic:spPr>
+                </pic:pic>
+              </a:graphicData>
+            </a:graphic>
+          </wp:inline>
+        </w:drawing>
+      </w:r>
+    </w:p>
+    <w:p>
+      <w:pPr>
+        <w:pStyle w:val="Paragrafoelenco"/>
+      </w:pPr>
+    </w:p>
+    <w:p>
+      <w:pPr>
+        <w:pStyle w:val="Paragrafoelenco"/>
+      </w:pPr>
+    </w:p>
+    <w:p>
+      <w:pPr>
+        <w:pStyle w:val="Paragrafoelenco"/>
+      </w:pPr>
+    </w:p>
+    <w:p>
+      <w:pPr>
+        <w:pStyle w:val="Paragrafoelenco"/>
+      </w:pPr>
+    </w:p>
+    <w:p>
+      <w:pPr>
+        <w:jc w:val="center"/>
+      </w:pPr>
+      <w:r>
+        <w:rPr>
+          <w:noProof/>
+          <w:lang w:eastAsia="it-IT"/>
+        </w:rPr>
+        <w:drawing>
+          <wp:inline distT="0" distB="0" distL="0" distR="0" wp14:anchorId="2DE3C0A2" wp14:editId="1561C32C">
+            <wp:extent cx="1842111" cy="3057525"/>
+            <wp:effectExtent l="0" t="0" r="6350" b="0"/>
+            <wp:docPr id="9" name="Immagine 9" descr="C:\Users\Borla\Desktop\Screenshot (19).png"/>
+            <wp:cNvGraphicFramePr>
+              <a:graphicFrameLocks xmlns:a="http://schemas.openxmlformats.org/drawingml/2006/main" noChangeAspect="1"/>
+            </wp:cNvGraphicFramePr>
+            <a:graphic xmlns:a="http://schemas.openxmlformats.org/drawingml/2006/main">
+              <a:graphicData uri="http://schemas.openxmlformats.org/drawingml/2006/picture">
+                <pic:pic xmlns:pic="http://schemas.openxmlformats.org/drawingml/2006/picture">
+                  <pic:nvPicPr>
+                    <pic:cNvPr id="0" name="Picture 9" descr="C:\Users\Borla\Desktop\Screenshot (19).png"/>
+                    <pic:cNvPicPr>
+                      <a:picLocks noChangeAspect="1" noChangeArrowheads="1"/>
+                    </pic:cNvPicPr>
+                  </pic:nvPicPr>
+                  <pic:blipFill>
+                    <a:blip r:embed="rId17">
+                      <a:extLst>
+                        <a:ext uri="{28A0092B-C50C-407E-A947-70E740481C1C}">
+                          <a14:useLocalDpi xmlns:a14="http://schemas.microsoft.com/office/drawing/2010/main" val="0"/>
+                        </a:ext>
+                      </a:extLst>
+                    </a:blip>
+                    <a:srcRect/>
+                    <a:stretch>
+                      <a:fillRect/>
+                    </a:stretch>
+                  </pic:blipFill>
+                  <pic:spPr bwMode="auto">
+                    <a:xfrm>
+                      <a:off x="0" y="0"/>
+                      <a:ext cx="1847621" cy="3066670"/>
+                    </a:xfrm>
+                    <a:prstGeom prst="rect">
+                      <a:avLst/>
+                    </a:prstGeom>
+                    <a:noFill/>
+                    <a:ln>
+                      <a:noFill/>
+                    </a:ln>
+                  </pic:spPr>
+                </pic:pic>
+              </a:graphicData>
+            </a:graphic>
+          </wp:inline>
+        </w:drawing>
+      </w:r>
+    </w:p>
+    <w:p>
+      <w:pPr>
+        <w:pStyle w:val="Paragrafoelenco"/>
+        <w:numPr>
+          <w:ilvl w:val="0"/>
+          <w:numId w:val="2"/>
+        </w:numPr>
+        <w:rPr>
+          <w:b/>
+        </w:rPr>
+      </w:pPr>
+      <w:r>
+        <w:rPr>
+          <w:b/>
+        </w:rPr>
+        <w:lastRenderedPageBreak/>
+        <w:t>Corsi</w:t>
+      </w:r>
+    </w:p>
+    <w:p>
+      <w:pPr>
+        <w:pStyle w:val="Paragrafoelenco"/>
+      </w:pPr>
+      <w:r>
+        <w:t>La schermata relativa ai corsi, che possono essere scelti per poter richiedere una lezione privata. Da notare che è possibile visionare la disponibilità o meno di tale corso grazie all’aiuto dell’icona posizionata sulla destra di ogni corso (colore verde = disponibile, colore rosso = non disponibile).</w:t>
+      </w:r>
+    </w:p>
+    <w:p>
+      <w:pPr>
+        <w:pStyle w:val="Paragrafoelenco"/>
+      </w:pPr>
+      <w:r>
+        <w:t>La nostra applicazione comprende tutti i corsi relativi all’università di informatica, matematica e fisica inerenti alla propria laurea triennale e laurea magistrale.</w:t>
+      </w:r>
+    </w:p>
+    <w:p>
+      <w:pPr>
+        <w:jc w:val="center"/>
+      </w:pPr>
+      <w:r>
+        <w:pict w14:anchorId="5DEF45E8">
+          <v:shape id="_x0000_i1036" type="#_x0000_t75" style="width:217.5pt;height:390pt">
+            <v:imagedata r:id="rId18" o:title="Screenshot (18)"/>
+          </v:shape>
+        </w:pict>
+      </w:r>
+    </w:p>
+    <w:p/>
+    <w:p/>
+    <w:p/>
+    <w:p/>
+    <w:p/>
+    <w:p/>
+    <w:p/>
+    <w:p/>
+    <w:p/>
+    <w:p/>
+    <w:p>
+      <w:pPr>
+        <w:pStyle w:val="Paragrafoelenco"/>
+        <w:numPr>
+          <w:ilvl w:val="0"/>
+          <w:numId w:val="2"/>
+        </w:numPr>
+        <w:rPr>
+          <w:b/>
+        </w:rPr>
+      </w:pPr>
+      <w:r>
+        <w:rPr>
+          <w:b/>
+        </w:rPr>
+        <w:lastRenderedPageBreak/>
+        <w:t>Le Mie Lezioni</w:t>
+      </w:r>
+    </w:p>
+    <w:p>
+      <w:pPr>
+        <w:pStyle w:val="Paragrafoelenco"/>
+      </w:pPr>
+      <w:r>
+        <w:t>Nella scherzata relativa alla lista</w:t>
+      </w:r>
+      <w:r>
+        <w:t xml:space="preserve"> lezioni </w:t>
+      </w:r>
+      <w:r>
+        <w:t>prenotate dall’utente possiamo vederne alcune informazioni come ad esempio il nome del corso, il tutor e l’orario previsto per le ripetizioni. Abbiamo a disposizione anche un bottone “</w:t>
+      </w:r>
+      <w:proofErr w:type="spellStart"/>
+      <w:r>
+        <w:t>Today</w:t>
+      </w:r>
+      <w:proofErr w:type="spellEnd"/>
+      <w:r>
+        <w:t xml:space="preserve">” che ci permette di vedere quali lezioni abbiamo in data odierna. </w:t>
+      </w:r>
+    </w:p>
+    <w:p>
+      <w:pPr>
+        <w:ind w:left="360"/>
+      </w:pPr>
+      <w:r>
+        <w:pict w14:anchorId="25ADCC7F">
+          <v:shape id="_x0000_i1040" type="#_x0000_t75" style="width:132pt;height:234pt">
+            <v:imagedata r:id="rId19" o:title="Screenshot (23)"/>
+          </v:shape>
+        </w:pict>
+      </w:r>
+    </w:p>
+    <w:p>
+      <w:pPr>
+        <w:ind w:left="360"/>
+      </w:pPr>
+    </w:p>
+    <w:p>
+      <w:pPr>
+        <w:ind w:left="360"/>
+      </w:pPr>
+    </w:p>
+    <w:p>
+      <w:pPr>
+        <w:pStyle w:val="Paragrafoelenco"/>
+        <w:numPr>
+          <w:ilvl w:val="0"/>
+          <w:numId w:val="2"/>
+        </w:numPr>
+        <w:rPr>
+          <w:b/>
+        </w:rPr>
+      </w:pPr>
+      <w:r>
+        <w:rPr>
+          <w:b/>
+        </w:rPr>
+        <w:t>Tutor</w:t>
+      </w:r>
+    </w:p>
+    <w:p>
+      <w:pPr>
+        <w:pStyle w:val="Paragrafoelenco"/>
+        <w:rPr>
+          <w:b/>
+        </w:rPr>
+      </w:pPr>
+      <w:r>
+        <w:t>La sezione sottostante è riservata alla scelta dei possibili tutor. Ogni elemento della lista visualizza le informazioni relative al singolo tutor come ad esempio il nome, l’email, cosa insegna e persino una recensione associatasi (la recensione è calcolata in base al numero di studenti votanti ed al voto dato dal singolo studente).</w:t>
+      </w:r>
+    </w:p>
+    <w:p>
+      <w:pPr>
+        <w:pStyle w:val="Paragrafoelenco"/>
+      </w:pPr>
+    </w:p>
+    <w:p>
+      <w:pPr>
+        <w:pStyle w:val="Paragrafoelenco"/>
+      </w:pPr>
+      <w:r>
+        <w:pict w14:anchorId="2B20D545">
+          <v:shape id="_x0000_i1045" type="#_x0000_t75" style="width:138.75pt;height:246pt">
+            <v:imagedata r:id="rId20" o:title="Screenshot (24)"/>
+          </v:shape>
+        </w:pict>
+      </w:r>
+    </w:p>
+    <w:p>
+      <w:pPr>
+        <w:pStyle w:val="Paragrafoelenco"/>
+        <w:numPr>
+          <w:ilvl w:val="0"/>
+          <w:numId w:val="2"/>
+        </w:numPr>
+        <w:rPr>
+          <w:b/>
+        </w:rPr>
+      </w:pPr>
+      <w:r>
+        <w:rPr>
+          <w:b/>
+        </w:rPr>
+        <w:lastRenderedPageBreak/>
+        <w:t>Le Mie Recensioni</w:t>
+      </w:r>
+    </w:p>
+    <w:p>
+      <w:pPr>
+        <w:pStyle w:val="Paragrafoelenco"/>
+      </w:pPr>
+      <w:r>
+        <w:t>Nella schermata sottostante possiamo visualizzare la lista di nostri commenti e dii nostri voti dati ai tutor dopo una o più lezioni private prese da essi.</w:t>
+      </w:r>
+    </w:p>
+    <w:p>
+      <w:pPr>
+        <w:pStyle w:val="Paragrafoelenco"/>
+      </w:pPr>
+      <w:r>
+        <w:pict w14:anchorId="04836D18">
+          <v:shape id="_x0000_i1049" type="#_x0000_t75" style="width:164.25pt;height:272.25pt">
+            <v:imagedata r:id="rId21" o:title="Screenshot (25)"/>
+          </v:shape>
+        </w:pict>
+      </w:r>
+    </w:p>
+    <w:p>
+      <w:pPr>
+        <w:ind w:left="360"/>
+      </w:pPr>
+    </w:p>
+    <w:p>
+      <w:pPr>
+        <w:pStyle w:val="Paragrafoelenco"/>
+        <w:numPr>
+          <w:ilvl w:val="0"/>
+          <w:numId w:val="2"/>
+        </w:numPr>
+        <w:rPr>
+          <w:b/>
+        </w:rPr>
+      </w:pPr>
+      <w:r>
+        <w:rPr>
+          <w:b/>
+        </w:rPr>
+        <w:t>Calendario</w:t>
+      </w:r>
+    </w:p>
+    <w:p>
+      <w:pPr>
+        <w:pStyle w:val="Paragrafoelenco"/>
+      </w:pPr>
+      <w:r>
+        <w:t xml:space="preserve">Nella sezione sottostante possiamo visionare il calendario personale per ogni </w:t>
+      </w:r>
+      <w:r>
+        <w:t>utente</w:t>
+      </w:r>
+      <w:r>
+        <w:t xml:space="preserve"> con i relativi impegni, ossia </w:t>
+      </w:r>
+      <w:r>
+        <w:t xml:space="preserve">con le relative lezioni private </w:t>
+      </w:r>
+      <w:r>
+        <w:t>ad una certa data in una certa ora. Per semplificarne la lettura sul calendario attraverso dei puntini possiamo capire che in un determinato giorno lo studente ha qualche impegno. Cliccando sul giorno stesso è possibile anche visionare più nel dettaglio le lezioni relative a quel giorno.</w:t>
+      </w:r>
+    </w:p>
+    <w:p>
+      <w:pPr>
+        <w:pStyle w:val="Paragrafoelenco"/>
+        <w:jc w:val="center"/>
+      </w:pPr>
+      <w:r>
+        <w:pict w14:anchorId="62FC9E95">
+          <v:shape id="_x0000_i1052" type="#_x0000_t75" style="width:151.5pt;height:268.5pt">
+            <v:imagedata r:id="rId22" o:title="Screenshot (26)"/>
+          </v:shape>
+        </w:pict>
+      </w:r>
+      <w:r>
+        <w:rPr>
+          <w:noProof/>
+          <w:lang w:eastAsia="it-IT"/>
+        </w:rPr>
+        <w:drawing>
+          <wp:inline distT="0" distB="0" distL="0" distR="0" wp14:anchorId="79E847C4" wp14:editId="245CACC6">
+            <wp:extent cx="1969964" cy="3398520"/>
+            <wp:effectExtent l="0" t="0" r="0" b="0"/>
+            <wp:docPr id="10" name="Immagine 10"/>
+            <wp:cNvGraphicFramePr>
+              <a:graphicFrameLocks xmlns:a="http://schemas.openxmlformats.org/drawingml/2006/main" noChangeAspect="1"/>
+            </wp:cNvGraphicFramePr>
+            <a:graphic xmlns:a="http://schemas.openxmlformats.org/drawingml/2006/main">
+              <a:graphicData uri="http://schemas.openxmlformats.org/drawingml/2006/picture">
+                <pic:pic xmlns:pic="http://schemas.openxmlformats.org/drawingml/2006/picture">
+                  <pic:nvPicPr>
+                    <pic:cNvPr id="0" name="Picture 3"/>
+                    <pic:cNvPicPr>
+                      <a:picLocks noChangeAspect="1" noChangeArrowheads="1"/>
+                    </pic:cNvPicPr>
+                  </pic:nvPicPr>
+                  <pic:blipFill>
+                    <a:blip r:embed="rId23">
+                      <a:extLst>
+                        <a:ext uri="{28A0092B-C50C-407E-A947-70E740481C1C}">
+                          <a14:useLocalDpi xmlns:a14="http://schemas.microsoft.com/office/drawing/2010/main" val="0"/>
+                        </a:ext>
+                      </a:extLst>
+                    </a:blip>
+                    <a:srcRect/>
+                    <a:stretch>
+                      <a:fillRect/>
+                    </a:stretch>
+                  </pic:blipFill>
+                  <pic:spPr bwMode="auto">
+                    <a:xfrm>
+                      <a:off x="0" y="0"/>
+                      <a:ext cx="1970158" cy="3398855"/>
+                    </a:xfrm>
+                    <a:prstGeom prst="rect">
+                      <a:avLst/>
+                    </a:prstGeom>
+                    <a:noFill/>
+                  </pic:spPr>
+                </pic:pic>
+              </a:graphicData>
+            </a:graphic>
+          </wp:inline>
+        </w:drawing>
+      </w:r>
+    </w:p>
+    <w:p>
+      <w:pPr>
+        <w:pStyle w:val="Paragrafoelenco"/>
+        <w:numPr>
+          <w:ilvl w:val="0"/>
+          <w:numId w:val="2"/>
+        </w:numPr>
+        <w:rPr>
+          <w:b/>
+        </w:rPr>
+      </w:pPr>
+      <w:r>
+        <w:rPr>
+          <w:b/>
+        </w:rPr>
+        <w:lastRenderedPageBreak/>
+        <w:t>Impostazioni</w:t>
+      </w:r>
+    </w:p>
+    <w:p>
+      <w:pPr>
+        <w:pStyle w:val="Paragrafoelenco"/>
+      </w:pPr>
+      <w:r>
+        <w:t xml:space="preserve">La schermata delle impostazioni è molto semplice e minimale per garantire un corretto e veloce funzionamento da parte dell’utente. </w:t>
+      </w:r>
+      <w:proofErr w:type="gramStart"/>
+      <w:r>
+        <w:t>E’</w:t>
+      </w:r>
+      <w:proofErr w:type="gramEnd"/>
+      <w:r>
+        <w:t xml:space="preserve"> possibile selezionare la lingua (supporta Italiano ed Inglese), ed è anche possibile eliminare l’account.</w:t>
+      </w:r>
+    </w:p>
+    <w:p>
+      <w:pPr>
+        <w:pStyle w:val="Paragrafoelenco"/>
+      </w:pPr>
+      <w:r>
+        <w:pict w14:anchorId="0CDEC107">
+          <v:shape id="_x0000_i1059" type="#_x0000_t75" style="width:146.25pt;height:257.25pt">
+            <v:imagedata r:id="rId24" o:title="Screenshot (27)"/>
+          </v:shape>
+        </w:pict>
+      </w:r>
+    </w:p>
+    <w:p>
+      <w:pPr>
+        <w:pStyle w:val="Paragrafoelenco"/>
+      </w:pPr>
+    </w:p>
+    <w:p>
+      <w:pPr>
+        <w:pStyle w:val="Paragrafoelenco"/>
+      </w:pPr>
+    </w:p>
+    <w:p>
+      <w:pPr>
+        <w:pStyle w:val="Paragrafoelenco"/>
+        <w:numPr>
+          <w:ilvl w:val="0"/>
+          <w:numId w:val="2"/>
+        </w:numPr>
+        <w:rPr>
+          <w:b/>
+        </w:rPr>
+      </w:pPr>
+      <w:r>
+        <w:rPr>
+          <w:b/>
+        </w:rPr>
+        <w:t xml:space="preserve">Le Mie Lezioni </w:t>
+      </w:r>
+    </w:p>
+    <w:p>
+      <w:pPr>
+        <w:pStyle w:val="Paragrafoelenco"/>
+      </w:pPr>
+      <w:r>
+        <w:t>Nella schermata che segue possiamo visualizzare la lista delle lezioni personali per ogni tutor.</w:t>
+      </w:r>
+    </w:p>
+    <w:p>
+      <w:pPr>
+        <w:pStyle w:val="Paragrafoelenco"/>
+      </w:pPr>
+      <w:r>
+        <w:t>Ogni lezione ha visualizzati dei dettagli come il nome del corso su cui dare ripetizioni, il nome dello studente prenotatosi, il giorno e l’ora della lezione. In aggiunta possiamo cliccare sul bottone “Oggi” per visualizzare le lezioni odierne.</w:t>
+      </w:r>
+    </w:p>
+    <w:p>
+      <w:pPr>
+        <w:pStyle w:val="Paragrafoelenco"/>
+      </w:pPr>
+    </w:p>
+    <w:p>
+      <w:pPr>
+        <w:pStyle w:val="Paragrafoelenco"/>
+      </w:pPr>
+      <w:r>
+        <w:pict w14:anchorId="5123290F">
+          <v:shape id="_x0000_i1062" type="#_x0000_t75" style="width:150.75pt;height:271.5pt">
+            <v:imagedata r:id="rId25" o:title="Screenshot (33)"/>
+          </v:shape>
+        </w:pict>
+      </w:r>
+    </w:p>
+    <w:p>
+      <w:pPr>
+        <w:pStyle w:val="Paragrafoelenco"/>
+      </w:pPr>
+    </w:p>
+    <w:p>
+      <w:pPr>
+        <w:pStyle w:val="Paragrafoelenco"/>
+      </w:pPr>
+    </w:p>
+    <w:p>
+      <w:pPr>
+        <w:pStyle w:val="Paragrafoelenco"/>
+      </w:pPr>
+    </w:p>
+    <w:p>
+      <w:pPr>
+        <w:pStyle w:val="Paragrafoelenco"/>
+      </w:pPr>
+    </w:p>
+    <w:p>
+      <w:pPr>
+        <w:pStyle w:val="Paragrafoelenco"/>
+        <w:numPr>
+          <w:ilvl w:val="0"/>
+          <w:numId w:val="2"/>
+        </w:numPr>
+        <w:rPr>
+          <w:b/>
+        </w:rPr>
+      </w:pPr>
+      <w:r>
+        <w:rPr>
+          <w:b/>
+        </w:rPr>
+        <w:t>I miei Corsi</w:t>
+      </w:r>
+    </w:p>
+    <w:p>
+      <w:pPr>
+        <w:pStyle w:val="Paragrafoelenco"/>
+      </w:pPr>
+      <w:r>
+        <w:t>La schermata offre la possibilità di visualizzare la lista dei corsi insegnatisi da ogni tutor. In aggiunta è possibile aggiungere o eliminare i corsi su cui offrire le proprie ripetizioni agli studenti.</w:t>
+      </w:r>
+    </w:p>
+    <w:p>
+      <w:pPr>
+        <w:pStyle w:val="Paragrafoelenco"/>
+      </w:pPr>
+      <w:r>
+        <w:pict w14:anchorId="613C1ECF">
+          <v:shape id="_x0000_i1066" type="#_x0000_t75" style="width:141pt;height:249pt">
+            <v:imagedata r:id="rId26" o:title="Screenshot (34)"/>
+          </v:shape>
+        </w:pict>
+      </w:r>
+    </w:p>
+    <w:p>
+      <w:pPr>
+        <w:pStyle w:val="Paragrafoelenco"/>
+      </w:pPr>
+    </w:p>
+    <w:p>
+      <w:pPr>
+        <w:pStyle w:val="Paragrafoelenco"/>
+        <w:numPr>
+          <w:ilvl w:val="0"/>
+          <w:numId w:val="2"/>
+        </w:numPr>
+        <w:rPr>
+          <w:b/>
+        </w:rPr>
+      </w:pPr>
+      <w:r>
+        <w:rPr>
+          <w:b/>
+        </w:rPr>
+        <w:t>Aggiungi Corso</w:t>
+      </w:r>
+    </w:p>
+    <w:p>
+      <w:pPr>
+        <w:pStyle w:val="Paragrafoelenco"/>
+      </w:pPr>
+      <w:r>
+        <w:pict w14:anchorId="149E4C0B">
+          <v:shape id="_x0000_i1068" type="#_x0000_t75" style="width:145.5pt;height:258pt">
+            <v:imagedata r:id="rId27" o:title="Screenshot (35)"/>
+          </v:shape>
+        </w:pict>
+      </w:r>
+    </w:p>
+    <w:p>
+      <w:pPr>
+        <w:pStyle w:val="Paragrafoelenco"/>
+      </w:pPr>
+    </w:p>
+    <w:p>
+      <w:pPr>
+        <w:pStyle w:val="Paragrafoelenco"/>
+      </w:pPr>
+    </w:p>
+    <w:p>
+      <w:pPr>
+        <w:pStyle w:val="Paragrafoelenco"/>
+      </w:pPr>
+    </w:p>
+    <w:p>
+      <w:pPr>
+        <w:pStyle w:val="Paragrafoelenco"/>
+      </w:pPr>
+    </w:p>
+    <w:p/>
+    <w:p/>
+    <w:p>
+      <w:pPr>
+        <w:pStyle w:val="Paragrafoelenco"/>
+        <w:numPr>
+          <w:ilvl w:val="0"/>
+          <w:numId w:val="2"/>
+        </w:numPr>
+        <w:rPr>
+          <w:b/>
+        </w:rPr>
+      </w:pPr>
+      <w:r>
+        <w:rPr>
+          <w:b/>
+        </w:rPr>
+        <w:t xml:space="preserve">Le Mie </w:t>
+      </w:r>
+      <w:proofErr w:type="spellStart"/>
+      <w:r>
+        <w:rPr>
+          <w:b/>
+        </w:rPr>
+        <w:t>Disponibiltà</w:t>
+      </w:r>
+      <w:proofErr w:type="spellEnd"/>
+    </w:p>
+    <w:p>
+      <w:pPr>
+        <w:pStyle w:val="Paragrafoelenco"/>
+      </w:pPr>
+      <w:r>
+        <w:t xml:space="preserve">La schermata sottostante visualizza la lista delle proprie </w:t>
+      </w:r>
+      <w:proofErr w:type="spellStart"/>
+      <w:r>
+        <w:t>disponibiltà</w:t>
+      </w:r>
+      <w:proofErr w:type="spellEnd"/>
+      <w:r>
+        <w:t xml:space="preserve"> (ossia un tutor offre la sua disponibilità di dare lezione privata per un determinato corso in una determinata data in un determinato orario). Se una lezione è già stata prenotata da un altro studente, lo capiamo dal fatto che l’icona ha cambiato aspetto, colore e non è più cliccabile. </w:t>
+      </w:r>
+    </w:p>
+    <w:p>
+      <w:pPr>
+        <w:pStyle w:val="Paragrafoelenco"/>
+      </w:pPr>
+      <w:r>
+        <w:pict w14:anchorId="3D264E75">
+          <v:shape id="_x0000_i1071" type="#_x0000_t75" style="width:143.25pt;height:254.25pt">
+            <v:imagedata r:id="rId28" o:title="Screenshot (36)"/>
+          </v:shape>
+        </w:pict>
+      </w:r>
+    </w:p>
+    <w:p>
+      <w:pPr>
+        <w:pStyle w:val="Paragrafoelenco"/>
+        <w:rPr>
+          <w:b/>
+        </w:rPr>
+      </w:pPr>
+    </w:p>
+    <w:p>
+      <w:pPr>
+        <w:pStyle w:val="Paragrafoelenco"/>
+        <w:numPr>
+          <w:ilvl w:val="0"/>
+          <w:numId w:val="2"/>
+        </w:numPr>
+        <w:rPr>
+          <w:b/>
+        </w:rPr>
+      </w:pPr>
+      <w:r>
+        <w:rPr>
+          <w:b/>
+        </w:rPr>
+        <w:t>Recensioni su di me</w:t>
+      </w:r>
+    </w:p>
+    <w:p>
+      <w:pPr>
+        <w:pStyle w:val="Paragrafoelenco"/>
+      </w:pPr>
+      <w:r>
+        <w:t>Nella schermata seguente possiamo visualizzare la lista delle recensioni di ogni studente a cui il tutor ha dato ripetizioni. Ogni recensione mostra il nome dello studente, il suo commento sul tutor e un voto (da 1 a 5).</w:t>
+      </w:r>
+    </w:p>
+    <w:p>
+      <w:pPr>
+        <w:pStyle w:val="Paragrafoelenco"/>
+      </w:pPr>
+      <w:r>
+        <w:pict w14:anchorId="3F28EEAE">
+          <v:shape id="_x0000_i1074" type="#_x0000_t75" style="width:144.75pt;height:242.25pt">
+            <v:imagedata r:id="rId29" o:title="Screenshot (37)"/>
+          </v:shape>
+        </w:pict>
+      </w:r>
+    </w:p>
+    <w:p>
+      <w:pPr>
+        <w:pStyle w:val="Paragrafoelenco"/>
       </w:pPr>
     </w:p>
     <w:p>
@@ -1419,6 +2587,7 @@
       </w:pPr>
       <w:bookmarkStart w:id="4" w:name="_Toc76035219"/>
       <w:r>
+        <w:lastRenderedPageBreak/>
         <w:t>Architettura dell’app e le possibili alternative</w:t>
       </w:r>
       <w:bookmarkEnd w:id="4"/>
@@ -1439,15 +2608,7 @@
       </w:pPr>
       <w:bookmarkStart w:id="6" w:name="_Toc76035221"/>
       <w:r>
-        <w:t xml:space="preserve">Supporto per </w:t>
-      </w:r>
-      <w:proofErr w:type="gramStart"/>
-      <w:r>
-        <w:t>device</w:t>
-      </w:r>
-      <w:proofErr w:type="gramEnd"/>
-      <w:r>
-        <w:t xml:space="preserve"> multipli</w:t>
+        <w:t>Supporto per device multipli</w:t>
       </w:r>
       <w:bookmarkEnd w:id="6"/>
     </w:p>
@@ -1463,23 +2624,275 @@
     </w:p>
     <w:p>
       <w:pPr>
+        <w:pStyle w:val="Titolo2"/>
+      </w:pPr>
+      <w:bookmarkStart w:id="8" w:name="_Toc75698569"/>
+      <w:r>
+        <w:t>Lingue supportate: I10n</w:t>
+      </w:r>
+      <w:bookmarkEnd w:id="8"/>
+    </w:p>
+    <w:p>
+      <w:r>
+        <w:t>Cartella contenente i file di traduzioni: CHIAVE-VALORE.</w:t>
+      </w:r>
+    </w:p>
+    <w:p>
+      <w:r>
+        <w:t>Lingue supportate: INGLESE e ITALIANO.</w:t>
+      </w:r>
+    </w:p>
+    <w:tbl>
+      <w:tblPr>
+        <w:tblStyle w:val="Grigliatabella"/>
+        <w:tblW w:w="0" w:type="auto"/>
+        <w:tblLook w:val="04A0" w:firstRow="1" w:lastRow="0" w:firstColumn="1" w:lastColumn="0" w:noHBand="0" w:noVBand="1"/>
+      </w:tblPr>
+      <w:tblGrid>
+        <w:gridCol w:w="4958"/>
+        <w:gridCol w:w="4670"/>
+      </w:tblGrid>
+      <w:tr>
+        <w:trPr>
+          <w:trHeight w:val="386"/>
+        </w:trPr>
+        <w:tc>
+          <w:tcPr>
+            <w:tcW w:w="4814" w:type="dxa"/>
+          </w:tcPr>
+          <w:p>
+            <w:pPr>
+              <w:rPr>
+                <w:b/>
+                <w:bCs/>
+              </w:rPr>
+            </w:pPr>
+            <w:proofErr w:type="spellStart"/>
+            <w:r>
+              <w:rPr>
+                <w:b/>
+                <w:bCs/>
+              </w:rPr>
+              <w:t>app_en.arb</w:t>
+            </w:r>
+            <w:proofErr w:type="spellEnd"/>
+          </w:p>
+          <w:p>
+            <w:pPr>
+              <w:rPr>
+                <w:b/>
+                <w:bCs/>
+              </w:rPr>
+            </w:pPr>
+          </w:p>
+        </w:tc>
+        <w:tc>
+          <w:tcPr>
+            <w:tcW w:w="4814" w:type="dxa"/>
+          </w:tcPr>
+          <w:p>
+            <w:pPr>
+              <w:rPr>
+                <w:b/>
+                <w:bCs/>
+              </w:rPr>
+            </w:pPr>
+            <w:proofErr w:type="spellStart"/>
+            <w:r>
+              <w:rPr>
+                <w:b/>
+                <w:bCs/>
+              </w:rPr>
+              <w:t>app_it.arb</w:t>
+            </w:r>
+            <w:proofErr w:type="spellEnd"/>
+          </w:p>
+        </w:tc>
+      </w:tr>
+      <w:tr>
+        <w:tc>
+          <w:tcPr>
+            <w:tcW w:w="4814" w:type="dxa"/>
+          </w:tcPr>
+          <w:p>
+            <w:r>
+              <w:rPr>
+                <w:noProof/>
+                <w:lang w:eastAsia="it-IT"/>
+              </w:rPr>
+              <w:drawing>
+                <wp:inline distT="0" distB="0" distL="0" distR="0" wp14:anchorId="78FBAF37" wp14:editId="6A7DCA23">
+                  <wp:extent cx="3066982" cy="2545080"/>
+                  <wp:effectExtent l="0" t="0" r="635" b="7620"/>
+                  <wp:docPr id="25" name="Immagine 25"/>
+                  <wp:cNvGraphicFramePr>
+                    <a:graphicFrameLocks xmlns:a="http://schemas.openxmlformats.org/drawingml/2006/main" noChangeAspect="1"/>
+                  </wp:cNvGraphicFramePr>
+                  <a:graphic xmlns:a="http://schemas.openxmlformats.org/drawingml/2006/main">
+                    <a:graphicData uri="http://schemas.openxmlformats.org/drawingml/2006/picture">
+                      <pic:pic xmlns:pic="http://schemas.openxmlformats.org/drawingml/2006/picture">
+                        <pic:nvPicPr>
+                          <pic:cNvPr id="1" name=""/>
+                          <pic:cNvPicPr/>
+                        </pic:nvPicPr>
+                        <pic:blipFill>
+                          <a:blip r:embed="rId30"/>
+                          <a:stretch>
+                            <a:fillRect/>
+                          </a:stretch>
+                        </pic:blipFill>
+                        <pic:spPr>
+                          <a:xfrm>
+                            <a:off x="0" y="0"/>
+                            <a:ext cx="3069611" cy="2547262"/>
+                          </a:xfrm>
+                          <a:prstGeom prst="rect">
+                            <a:avLst/>
+                          </a:prstGeom>
+                        </pic:spPr>
+                      </pic:pic>
+                    </a:graphicData>
+                  </a:graphic>
+                </wp:inline>
+              </w:drawing>
+            </w:r>
+          </w:p>
+        </w:tc>
+        <w:tc>
+          <w:tcPr>
+            <w:tcW w:w="4814" w:type="dxa"/>
+          </w:tcPr>
+          <w:p>
+            <w:r>
+              <w:rPr>
+                <w:noProof/>
+                <w:lang w:eastAsia="it-IT"/>
+              </w:rPr>
+              <w:drawing>
+                <wp:inline distT="0" distB="0" distL="0" distR="0" wp14:anchorId="76C095F9" wp14:editId="55467BEC">
+                  <wp:extent cx="2881625" cy="1524000"/>
+                  <wp:effectExtent l="0" t="0" r="0" b="0"/>
+                  <wp:docPr id="30" name="Immagine 30"/>
+                  <wp:cNvGraphicFramePr>
+                    <a:graphicFrameLocks xmlns:a="http://schemas.openxmlformats.org/drawingml/2006/main" noChangeAspect="1"/>
+                  </wp:cNvGraphicFramePr>
+                  <a:graphic xmlns:a="http://schemas.openxmlformats.org/drawingml/2006/main">
+                    <a:graphicData uri="http://schemas.openxmlformats.org/drawingml/2006/picture">
+                      <pic:pic xmlns:pic="http://schemas.openxmlformats.org/drawingml/2006/picture">
+                        <pic:nvPicPr>
+                          <pic:cNvPr id="1" name=""/>
+                          <pic:cNvPicPr/>
+                        </pic:nvPicPr>
+                        <pic:blipFill rotWithShape="1">
+                          <a:blip r:embed="rId31"/>
+                          <a:srcRect r="30315"/>
+                          <a:stretch/>
+                        </pic:blipFill>
+                        <pic:spPr bwMode="auto">
+                          <a:xfrm>
+                            <a:off x="0" y="0"/>
+                            <a:ext cx="2900435" cy="1533948"/>
+                          </a:xfrm>
+                          <a:prstGeom prst="rect">
+                            <a:avLst/>
+                          </a:prstGeom>
+                          <a:ln>
+                            <a:noFill/>
+                          </a:ln>
+                          <a:extLst>
+                            <a:ext uri="{53640926-AAD7-44D8-BBD7-CCE9431645EC}">
+                              <a14:shadowObscured xmlns:a14="http://schemas.microsoft.com/office/drawing/2010/main"/>
+                            </a:ext>
+                          </a:extLst>
+                        </pic:spPr>
+                      </pic:pic>
+                    </a:graphicData>
+                  </a:graphic>
+                </wp:inline>
+              </w:drawing>
+            </w:r>
+          </w:p>
+        </w:tc>
+      </w:tr>
+    </w:tbl>
+    <w:p/>
+    <w:p>
+      <w:r>
+        <w:t xml:space="preserve">Formato ARB: le risorse sono codificate come oggetti JSON. </w:t>
+      </w:r>
+    </w:p>
+    <w:p>
+      <w:r>
+        <w:t>USO:</w:t>
+      </w:r>
+    </w:p>
+    <w:p>
+      <w:r>
+        <w:rPr>
+          <w:noProof/>
+          <w:lang w:eastAsia="it-IT"/>
+        </w:rPr>
+        <w:drawing>
+          <wp:inline distT="0" distB="0" distL="0" distR="0" wp14:anchorId="0C0D005A" wp14:editId="69D33A95">
+            <wp:extent cx="6120130" cy="1267460"/>
+            <wp:effectExtent l="0" t="0" r="0" b="8890"/>
+            <wp:docPr id="39" name="Immagine 39" descr="Immagine che contiene testo&#10;&#10;Descrizione generata automaticamente"/>
+            <wp:cNvGraphicFramePr>
+              <a:graphicFrameLocks xmlns:a="http://schemas.openxmlformats.org/drawingml/2006/main" noChangeAspect="1"/>
+            </wp:cNvGraphicFramePr>
+            <a:graphic xmlns:a="http://schemas.openxmlformats.org/drawingml/2006/main">
+              <a:graphicData uri="http://schemas.openxmlformats.org/drawingml/2006/picture">
+                <pic:pic xmlns:pic="http://schemas.openxmlformats.org/drawingml/2006/picture">
+                  <pic:nvPicPr>
+                    <pic:cNvPr id="39" name="Immagine 39" descr="Immagine che contiene testo&#10;&#10;Descrizione generata automaticamente"/>
+                    <pic:cNvPicPr/>
+                  </pic:nvPicPr>
+                  <pic:blipFill>
+                    <a:blip r:embed="rId32"/>
+                    <a:stretch>
+                      <a:fillRect/>
+                    </a:stretch>
+                  </pic:blipFill>
+                  <pic:spPr>
+                    <a:xfrm>
+                      <a:off x="0" y="0"/>
+                      <a:ext cx="6120130" cy="1267460"/>
+                    </a:xfrm>
+                    <a:prstGeom prst="rect">
+                      <a:avLst/>
+                    </a:prstGeom>
+                  </pic:spPr>
+                </pic:pic>
+              </a:graphicData>
+            </a:graphic>
+          </wp:inline>
+        </w:drawing>
+      </w:r>
+    </w:p>
+    <w:p/>
+    <w:p>
+      <w:bookmarkStart w:id="9" w:name="_GoBack"/>
+      <w:bookmarkEnd w:id="9"/>
+    </w:p>
+    <w:p>
+      <w:pPr>
         <w:pStyle w:val="Titolo1"/>
       </w:pPr>
-      <w:bookmarkStart w:id="8" w:name="_Toc76035223"/>
+      <w:bookmarkStart w:id="10" w:name="_Toc76035223"/>
       <w:r>
         <w:t>Struttura del codice realizzato e di altre risorse realizzate</w:t>
       </w:r>
-      <w:bookmarkEnd w:id="8"/>
+      <w:bookmarkEnd w:id="10"/>
     </w:p>
     <w:p>
       <w:pPr>
         <w:pStyle w:val="Titolo1"/>
       </w:pPr>
-      <w:bookmarkStart w:id="9" w:name="_Toc76035224"/>
+      <w:bookmarkStart w:id="11" w:name="_Toc76035224"/>
       <w:r>
         <w:t>Test effettuati</w:t>
       </w:r>
-      <w:bookmarkEnd w:id="9"/>
+      <w:bookmarkEnd w:id="11"/>
     </w:p>
     <w:sectPr>
       <w:pgSz w:w="11906" w:h="16838"/>
@@ -1492,11 +2905,11 @@
 </file>
 
 <file path=word/numbering.xml><?xml version="1.0" encoding="utf-8"?>
-<w:numbering xmlns:wpc="http://schemas.microsoft.com/office/word/2010/wordprocessingCanvas" xmlns:cx="http://schemas.microsoft.com/office/drawing/2014/chartex" xmlns:cx1="http://schemas.microsoft.com/office/drawing/2015/9/8/chartex" xmlns:cx2="http://schemas.microsoft.com/office/drawing/2015/10/21/chartex" xmlns:cx3="http://schemas.microsoft.com/office/drawing/2016/5/9/chartex" xmlns:cx4="http://schemas.microsoft.com/office/drawing/2016/5/10/chartex" xmlns:cx5="http://schemas.microsoft.com/office/drawing/2016/5/11/chartex" xmlns:cx6="http://schemas.microsoft.com/office/drawing/2016/5/12/chartex" xmlns:cx7="http://schemas.microsoft.com/office/drawing/2016/5/13/chartex" xmlns:cx8="http://schemas.microsoft.com/office/drawing/2016/5/14/chartex" xmlns:mc="http://schemas.openxmlformats.org/markup-compatibility/2006" xmlns:aink="http://schemas.microsoft.com/office/drawing/2016/ink" xmlns:am3d="http://schemas.microsoft.com/office/drawing/2017/model3d" xmlns:o="urn:schemas-microsoft-com:office:office" xmlns:r="http://schemas.openxmlformats.org/officeDocument/2006/relationships" xmlns:m="http://schemas.openxmlformats.org/officeDocument/2006/math" xmlns:v="urn:schemas-microsoft-com:vml" xmlns:wp14="http://schemas.microsoft.com/office/word/2010/wordprocessingDrawing" xmlns:wp="http://schemas.openxmlformats.org/drawingml/2006/wordprocessingDrawing" xmlns:w10="urn:schemas-microsoft-com:office:word" xmlns:w="http://schemas.openxmlformats.org/wordprocessingml/2006/main" xmlns:w14="http://schemas.microsoft.com/office/word/2010/wordml" xmlns:w15="http://schemas.microsoft.com/office/word/2012/wordml" xmlns:w16cex="http://schemas.microsoft.com/office/word/2018/wordml/cex" xmlns:w16cid="http://schemas.microsoft.com/office/word/2016/wordml/cid" xmlns:w16="http://schemas.microsoft.com/office/word/2018/wordml" xmlns:w16sdtdh="http://schemas.microsoft.com/office/word/2020/wordml/sdtdatahash" xmlns:w16se="http://schemas.microsoft.com/office/word/2015/wordml/symex" xmlns:wpg="http://schemas.microsoft.com/office/word/2010/wordprocessingGroup" xmlns:wpi="http://schemas.microsoft.com/office/word/2010/wordprocessingInk" xmlns:wne="http://schemas.microsoft.com/office/word/2006/wordml" xmlns:wps="http://schemas.microsoft.com/office/word/2010/wordprocessingShape" mc:Ignorable="w14 w15 w16se w16cid w16 w16cex w16sdtdh wp14">
+<w:numbering xmlns:wpc="http://schemas.microsoft.com/office/word/2010/wordprocessingCanvas" xmlns:cx="http://schemas.microsoft.com/office/drawing/2014/chartex" xmlns:cx1="http://schemas.microsoft.com/office/drawing/2015/9/8/chartex" xmlns:mc="http://schemas.openxmlformats.org/markup-compatibility/2006" xmlns:o="urn:schemas-microsoft-com:office:office" xmlns:r="http://schemas.openxmlformats.org/officeDocument/2006/relationships" xmlns:m="http://schemas.openxmlformats.org/officeDocument/2006/math" xmlns:v="urn:schemas-microsoft-com:vml" xmlns:wp14="http://schemas.microsoft.com/office/word/2010/wordprocessingDrawing" xmlns:wp="http://schemas.openxmlformats.org/drawingml/2006/wordprocessingDrawing" xmlns:w10="urn:schemas-microsoft-com:office:word" xmlns:w="http://schemas.openxmlformats.org/wordprocessingml/2006/main" xmlns:w14="http://schemas.microsoft.com/office/word/2010/wordml" xmlns:w15="http://schemas.microsoft.com/office/word/2012/wordml" xmlns:w16se="http://schemas.microsoft.com/office/word/2015/wordml/symex" xmlns:wpg="http://schemas.microsoft.com/office/word/2010/wordprocessingGroup" xmlns:wpi="http://schemas.microsoft.com/office/word/2010/wordprocessingInk" xmlns:wne="http://schemas.microsoft.com/office/word/2006/wordml" xmlns:wps="http://schemas.microsoft.com/office/word/2010/wordprocessingShape" mc:Ignorable="w14 w15 w16se wp14">
   <w:abstractNum w:abstractNumId="0" w15:restartNumberingAfterBreak="0">
     <w:nsid w:val="077129EA"/>
     <w:multiLevelType w:val="hybridMultilevel"/>
-    <w:tmpl w:val="950C98AC"/>
+    <w:tmpl w:val="2C04E102"/>
     <w:lvl w:ilvl="0" w:tplc="0410000F">
       <w:start w:val="1"/>
       <w:numFmt w:val="decimal"/>
@@ -1797,7 +3210,7 @@
 </file>
 
 <file path=word/styles.xml><?xml version="1.0" encoding="utf-8"?>
-<w:styles xmlns:mc="http://schemas.openxmlformats.org/markup-compatibility/2006" xmlns:r="http://schemas.openxmlformats.org/officeDocument/2006/relationships" xmlns:w="http://schemas.openxmlformats.org/wordprocessingml/2006/main" xmlns:w14="http://schemas.microsoft.com/office/word/2010/wordml" xmlns:w15="http://schemas.microsoft.com/office/word/2012/wordml" xmlns:w16cex="http://schemas.microsoft.com/office/word/2018/wordml/cex" xmlns:w16cid="http://schemas.microsoft.com/office/word/2016/wordml/cid" xmlns:w16="http://schemas.microsoft.com/office/word/2018/wordml" xmlns:w16sdtdh="http://schemas.microsoft.com/office/word/2020/wordml/sdtdatahash" xmlns:w16se="http://schemas.microsoft.com/office/word/2015/wordml/symex" mc:Ignorable="w14 w15 w16se w16cid w16 w16cex w16sdtdh">
+<w:styles xmlns:mc="http://schemas.openxmlformats.org/markup-compatibility/2006" xmlns:r="http://schemas.openxmlformats.org/officeDocument/2006/relationships" xmlns:w="http://schemas.openxmlformats.org/wordprocessingml/2006/main" xmlns:w14="http://schemas.microsoft.com/office/word/2010/wordml" xmlns:w15="http://schemas.microsoft.com/office/word/2012/wordml" xmlns:w16se="http://schemas.microsoft.com/office/word/2015/wordml/symex" mc:Ignorable="w14 w15 w16se">
   <w:docDefaults>
     <w:rPrDefault>
       <w:rPr>
@@ -1813,7 +3226,7 @@
       </w:pPr>
     </w:pPrDefault>
   </w:docDefaults>
-  <w:latentStyles w:defLockedState="0" w:defUIPriority="99" w:defSemiHidden="0" w:defUnhideWhenUsed="0" w:defQFormat="0" w:count="376">
+  <w:latentStyles w:defLockedState="0" w:defUIPriority="99" w:defSemiHidden="0" w:defUnhideWhenUsed="0" w:defQFormat="0" w:count="371">
     <w:lsdException w:name="Normal" w:uiPriority="0" w:qFormat="1"/>
     <w:lsdException w:name="heading 1" w:uiPriority="9" w:qFormat="1"/>
     <w:lsdException w:name="heading 2" w:semiHidden="1" w:uiPriority="9" w:unhideWhenUsed="1" w:qFormat="1"/>
@@ -2185,11 +3598,6 @@
     <w:lsdException w:name="List Table 5 Dark Accent 6" w:uiPriority="50"/>
     <w:lsdException w:name="List Table 6 Colorful Accent 6" w:uiPriority="51"/>
     <w:lsdException w:name="List Table 7 Colorful Accent 6" w:uiPriority="52"/>
-    <w:lsdException w:name="Mention" w:semiHidden="1" w:unhideWhenUsed="1"/>
-    <w:lsdException w:name="Smart Hyperlink" w:semiHidden="1" w:unhideWhenUsed="1"/>
-    <w:lsdException w:name="Hashtag" w:semiHidden="1" w:unhideWhenUsed="1"/>
-    <w:lsdException w:name="Unresolved Mention" w:semiHidden="1" w:unhideWhenUsed="1"/>
-    <w:lsdException w:name="Smart Link" w:semiHidden="1" w:unhideWhenUsed="1"/>
   </w:latentStyles>
   <w:style w:type="paragraph" w:default="1" w:styleId="Normale">
     <w:name w:val="Normal"/>
@@ -2214,6 +3622,29 @@
       <w:color w:val="2F5496" w:themeColor="accent1" w:themeShade="BF"/>
       <w:sz w:val="32"/>
       <w:szCs w:val="32"/>
+    </w:rPr>
+  </w:style>
+  <w:style w:type="paragraph" w:styleId="Titolo2">
+    <w:name w:val="heading 2"/>
+    <w:basedOn w:val="Normale"/>
+    <w:next w:val="Normale"/>
+    <w:link w:val="Titolo2Carattere"/>
+    <w:uiPriority w:val="9"/>
+    <w:semiHidden/>
+    <w:unhideWhenUsed/>
+    <w:qFormat/>
+    <w:rsid w:val="00405DD6"/>
+    <w:pPr>
+      <w:keepNext/>
+      <w:keepLines/>
+      <w:spacing w:before="40" w:after="0"/>
+      <w:outlineLvl w:val="1"/>
+    </w:pPr>
+    <w:rPr>
+      <w:rFonts w:asciiTheme="majorHAnsi" w:eastAsiaTheme="majorEastAsia" w:hAnsiTheme="majorHAnsi" w:cstheme="majorBidi"/>
+      <w:color w:val="2F5496" w:themeColor="accent1" w:themeShade="BF"/>
+      <w:sz w:val="26"/>
+      <w:szCs w:val="26"/>
     </w:rPr>
   </w:style>
   <w:style w:type="character" w:default="1" w:styleId="Carpredefinitoparagrafo">
@@ -2305,7 +3736,7 @@
       <w:contextualSpacing/>
     </w:pPr>
   </w:style>
-  <w:style w:type="character" w:styleId="Menzionenonrisolta">
+  <w:style w:type="character" w:customStyle="1" w:styleId="UnresolvedMention">
     <w:name w:val="Unresolved Mention"/>
     <w:basedOn w:val="Carpredefinitoparagrafo"/>
     <w:uiPriority w:val="99"/>
@@ -2335,6 +3766,20 @@
         <w:insideV w:val="single" w:sz="4" w:space="0" w:color="auto"/>
       </w:tblBorders>
     </w:tblPr>
+  </w:style>
+  <w:style w:type="character" w:customStyle="1" w:styleId="Titolo2Carattere">
+    <w:name w:val="Titolo 2 Carattere"/>
+    <w:basedOn w:val="Carpredefinitoparagrafo"/>
+    <w:link w:val="Titolo2"/>
+    <w:uiPriority w:val="9"/>
+    <w:semiHidden/>
+    <w:rsid w:val="00405DD6"/>
+    <w:rPr>
+      <w:rFonts w:asciiTheme="majorHAnsi" w:eastAsiaTheme="majorEastAsia" w:hAnsiTheme="majorHAnsi" w:cstheme="majorBidi"/>
+      <w:color w:val="2F5496" w:themeColor="accent1" w:themeShade="BF"/>
+      <w:sz w:val="26"/>
+      <w:szCs w:val="26"/>
+    </w:rPr>
   </w:style>
 </w:styles>
 </file>
@@ -2639,7 +4084,7 @@
 </file>
 
 <file path=customXml/itemProps1.xml><?xml version="1.0" encoding="utf-8"?>
-<ds:datastoreItem xmlns:ds="http://schemas.openxmlformats.org/officeDocument/2006/customXml" ds:itemID="{A29FA893-AF09-4B44-A5DE-B18D9224A3F8}">
+<ds:datastoreItem xmlns:ds="http://schemas.openxmlformats.org/officeDocument/2006/customXml" ds:itemID="{CE66D289-772D-4C52-B923-BACAB534DE8F}">
   <ds:schemaRefs>
     <ds:schemaRef ds:uri="http://schemas.openxmlformats.org/officeDocument/2006/bibliography"/>
   </ds:schemaRefs>

</xml_diff>